<commit_message>
Update Atividade 4 Cisco - Relatorio.docx
</commit_message>
<xml_diff>
--- a/2º Período/Conectividade em Sist. Ciberfísicos/Atividade 4/Atividade 4 Cisco - Relatorio.docx
+++ b/2º Período/Conectividade em Sist. Ciberfísicos/Atividade 4/Atividade 4 Cisco - Relatorio.docx
@@ -46,38 +46,36 @@
           <w:sz w:val="28"/>
           <w:szCs w:val="28"/>
         </w:rPr>
-        <w:t xml:space="preserve">Sistemas </w:t>
-      </w:r>
-      <w:proofErr w:type="spellStart"/>
-      <w:r>
+        <w:t>Sistemas Ciberfísicos</w:t>
+      </w:r>
+    </w:p>
+    <w:p>
+      <w:pPr>
+        <w:spacing w:after="0" w:line="240" w:lineRule="auto"/>
         <w:rPr>
           <w:rFonts w:asciiTheme="majorHAnsi" w:hAnsiTheme="majorHAnsi" w:cstheme="majorHAnsi"/>
           <w:bCs/>
           <w:sz w:val="28"/>
           <w:szCs w:val="28"/>
         </w:rPr>
-        <w:t>Ciberfísicos</w:t>
-      </w:r>
-      <w:proofErr w:type="spellEnd"/>
-    </w:p>
-    <w:p>
-      <w:pPr>
-        <w:spacing w:after="0" w:line="240" w:lineRule="auto"/>
+      </w:pPr>
+      <w:r>
         <w:rPr>
           <w:rFonts w:asciiTheme="majorHAnsi" w:hAnsiTheme="majorHAnsi" w:cstheme="majorHAnsi"/>
-          <w:bCs/>
+          <w:b/>
           <w:sz w:val="28"/>
           <w:szCs w:val="28"/>
         </w:rPr>
-      </w:pPr>
+        <w:t>Professor:</w:t>
+      </w:r>
       <w:r>
         <w:rPr>
           <w:rFonts w:asciiTheme="majorHAnsi" w:hAnsiTheme="majorHAnsi" w:cstheme="majorHAnsi"/>
-          <w:b/>
+          <w:bCs/>
           <w:sz w:val="28"/>
           <w:szCs w:val="28"/>
         </w:rPr>
-        <w:t>Professor:</w:t>
+        <w:t xml:space="preserve"> </w:t>
       </w:r>
       <w:r>
         <w:rPr>
@@ -86,131 +84,118 @@
           <w:sz w:val="28"/>
           <w:szCs w:val="28"/>
         </w:rPr>
-        <w:t xml:space="preserve"> </w:t>
-      </w:r>
-      <w:r>
+        <w:t>Guilherme Schnirmann</w:t>
+      </w:r>
+    </w:p>
+    <w:p>
+      <w:pPr>
         <w:rPr>
           <w:rFonts w:asciiTheme="majorHAnsi" w:hAnsiTheme="majorHAnsi" w:cstheme="majorHAnsi"/>
-          <w:bCs/>
+          <w:b/>
           <w:sz w:val="28"/>
           <w:szCs w:val="28"/>
         </w:rPr>
-        <w:t xml:space="preserve">Guilherme </w:t>
-      </w:r>
-      <w:proofErr w:type="spellStart"/>
-      <w:r>
+      </w:pPr>
+    </w:p>
+    <w:p>
+      <w:pPr>
         <w:rPr>
           <w:rFonts w:asciiTheme="majorHAnsi" w:hAnsiTheme="majorHAnsi" w:cstheme="majorHAnsi"/>
+          <w:b/>
+          <w:sz w:val="32"/>
+          <w:szCs w:val="32"/>
+        </w:rPr>
+      </w:pPr>
+      <w:r>
+        <w:rPr>
+          <w:rFonts w:asciiTheme="majorHAnsi" w:hAnsiTheme="majorHAnsi" w:cstheme="majorHAnsi"/>
+          <w:b/>
+          <w:sz w:val="32"/>
+          <w:szCs w:val="32"/>
+        </w:rPr>
+        <w:t>Nome Estudante:</w:t>
+      </w:r>
+      <w:r>
+        <w:rPr>
+          <w:rFonts w:asciiTheme="majorHAnsi" w:hAnsiTheme="majorHAnsi" w:cstheme="majorHAnsi"/>
+          <w:b/>
+          <w:color w:val="00B0F0"/>
+          <w:sz w:val="32"/>
+          <w:szCs w:val="32"/>
+        </w:rPr>
+        <w:t xml:space="preserve"> Ary Felipe Farah e Silva</w:t>
+      </w:r>
+    </w:p>
+    <w:p>
+      <w:pPr>
+        <w:jc w:val="center"/>
+        <w:rPr>
+          <w:rFonts w:asciiTheme="majorHAnsi" w:hAnsiTheme="majorHAnsi" w:cstheme="majorHAnsi"/>
+          <w:b/>
+          <w:sz w:val="32"/>
+          <w:szCs w:val="32"/>
+        </w:rPr>
+      </w:pPr>
+      <w:r>
+        <w:rPr>
+          <w:rFonts w:asciiTheme="majorHAnsi" w:hAnsiTheme="majorHAnsi" w:cstheme="majorHAnsi"/>
+          <w:b/>
+          <w:sz w:val="32"/>
+          <w:szCs w:val="32"/>
+        </w:rPr>
+        <w:t>Atividade Prática / Relatório</w:t>
+      </w:r>
+      <w:r>
+        <w:rPr>
+          <w:rFonts w:asciiTheme="majorHAnsi" w:hAnsiTheme="majorHAnsi" w:cstheme="majorHAnsi"/>
+          <w:b/>
+          <w:sz w:val="32"/>
+          <w:szCs w:val="32"/>
+        </w:rPr>
+        <w:t xml:space="preserve"> </w:t>
+      </w:r>
+    </w:p>
+    <w:p>
+      <w:pPr>
+        <w:jc w:val="center"/>
+        <w:rPr>
+          <w:rFonts w:asciiTheme="majorHAnsi" w:hAnsiTheme="majorHAnsi" w:cstheme="majorHAnsi"/>
+          <w:b/>
+          <w:sz w:val="32"/>
+          <w:szCs w:val="32"/>
+        </w:rPr>
+      </w:pPr>
+      <w:r>
+        <w:rPr>
+          <w:rFonts w:asciiTheme="majorHAnsi" w:hAnsiTheme="majorHAnsi" w:cstheme="majorHAnsi"/>
+          <w:b/>
+          <w:sz w:val="32"/>
+          <w:szCs w:val="32"/>
+        </w:rPr>
+        <w:t>Packet Tracer</w:t>
+      </w:r>
+    </w:p>
+    <w:p>
+      <w:pPr>
+        <w:rPr>
+          <w:rFonts w:asciiTheme="majorHAnsi" w:eastAsiaTheme="majorEastAsia" w:hAnsiTheme="majorHAnsi" w:cstheme="majorHAnsi"/>
+          <w:b/>
           <w:bCs/>
           <w:sz w:val="28"/>
           <w:szCs w:val="28"/>
         </w:rPr>
-        <w:t>Schnirmann</w:t>
-      </w:r>
-      <w:proofErr w:type="spellEnd"/>
-    </w:p>
-    <w:p>
-      <w:pPr>
-        <w:rPr>
-          <w:rFonts w:asciiTheme="majorHAnsi" w:hAnsiTheme="majorHAnsi" w:cstheme="majorHAnsi"/>
-          <w:b/>
+      </w:pPr>
+      <w:r>
+        <w:rPr>
+          <w:rFonts w:asciiTheme="majorHAnsi" w:eastAsiaTheme="majorEastAsia" w:hAnsiTheme="majorHAnsi" w:cstheme="majorHAnsi"/>
+          <w:b/>
+          <w:bCs/>
           <w:sz w:val="28"/>
           <w:szCs w:val="28"/>
         </w:rPr>
-      </w:pPr>
-    </w:p>
-    <w:p>
-      <w:pPr>
-        <w:rPr>
-          <w:rFonts w:asciiTheme="majorHAnsi" w:hAnsiTheme="majorHAnsi" w:cstheme="majorHAnsi"/>
-          <w:b/>
-          <w:sz w:val="32"/>
-          <w:szCs w:val="32"/>
-        </w:rPr>
-      </w:pPr>
-      <w:r>
-        <w:rPr>
-          <w:rFonts w:asciiTheme="majorHAnsi" w:hAnsiTheme="majorHAnsi" w:cstheme="majorHAnsi"/>
-          <w:b/>
-          <w:sz w:val="32"/>
-          <w:szCs w:val="32"/>
-        </w:rPr>
-        <w:t>Nome Estudante:</w:t>
-      </w:r>
-    </w:p>
-    <w:p>
-      <w:pPr>
-        <w:jc w:val="center"/>
-        <w:rPr>
-          <w:rFonts w:asciiTheme="majorHAnsi" w:hAnsiTheme="majorHAnsi" w:cstheme="majorHAnsi"/>
-          <w:b/>
-          <w:sz w:val="32"/>
-          <w:szCs w:val="32"/>
-        </w:rPr>
-      </w:pPr>
-      <w:r>
-        <w:rPr>
-          <w:rFonts w:asciiTheme="majorHAnsi" w:hAnsiTheme="majorHAnsi" w:cstheme="majorHAnsi"/>
-          <w:b/>
-          <w:sz w:val="32"/>
-          <w:szCs w:val="32"/>
-        </w:rPr>
-        <w:t>Atividade Prática / Relatório</w:t>
-      </w:r>
-      <w:r>
-        <w:rPr>
-          <w:rFonts w:asciiTheme="majorHAnsi" w:hAnsiTheme="majorHAnsi" w:cstheme="majorHAnsi"/>
-          <w:b/>
-          <w:sz w:val="32"/>
-          <w:szCs w:val="32"/>
-        </w:rPr>
-        <w:t xml:space="preserve"> </w:t>
-      </w:r>
-    </w:p>
-    <w:p>
-      <w:pPr>
-        <w:jc w:val="center"/>
-        <w:rPr>
-          <w:rFonts w:asciiTheme="majorHAnsi" w:hAnsiTheme="majorHAnsi" w:cstheme="majorHAnsi"/>
-          <w:b/>
-          <w:sz w:val="32"/>
-          <w:szCs w:val="32"/>
-        </w:rPr>
-      </w:pPr>
-      <w:proofErr w:type="spellStart"/>
-      <w:r>
-        <w:rPr>
-          <w:rFonts w:asciiTheme="majorHAnsi" w:hAnsiTheme="majorHAnsi" w:cstheme="majorHAnsi"/>
-          <w:b/>
-          <w:sz w:val="32"/>
-          <w:szCs w:val="32"/>
-        </w:rPr>
-        <w:t>Packet</w:t>
-      </w:r>
-      <w:proofErr w:type="spellEnd"/>
-      <w:r>
-        <w:rPr>
-          <w:rFonts w:asciiTheme="majorHAnsi" w:hAnsiTheme="majorHAnsi" w:cstheme="majorHAnsi"/>
-          <w:b/>
-          <w:sz w:val="32"/>
-          <w:szCs w:val="32"/>
-        </w:rPr>
-        <w:t xml:space="preserve"> </w:t>
-      </w:r>
-      <w:proofErr w:type="spellStart"/>
-      <w:r>
-        <w:rPr>
-          <w:rFonts w:asciiTheme="majorHAnsi" w:hAnsiTheme="majorHAnsi" w:cstheme="majorHAnsi"/>
-          <w:b/>
-          <w:sz w:val="32"/>
-          <w:szCs w:val="32"/>
-        </w:rPr>
-        <w:t>Tracer</w:t>
-      </w:r>
-      <w:proofErr w:type="spellEnd"/>
-    </w:p>
-    <w:p>
-      <w:pPr>
+        <w:t>Roteiro</w:t>
+      </w:r>
+      <w:r>
         <w:rPr>
           <w:rFonts w:asciiTheme="majorHAnsi" w:eastAsiaTheme="majorEastAsia" w:hAnsiTheme="majorHAnsi" w:cstheme="majorHAnsi"/>
           <w:b/>
@@ -218,7 +203,8 @@
           <w:sz w:val="28"/>
           <w:szCs w:val="28"/>
         </w:rPr>
-      </w:pPr>
+        <w:t xml:space="preserve"> d</w:t>
+      </w:r>
       <w:r>
         <w:rPr>
           <w:rFonts w:asciiTheme="majorHAnsi" w:eastAsiaTheme="majorEastAsia" w:hAnsiTheme="majorHAnsi" w:cstheme="majorHAnsi"/>
@@ -227,7 +213,7 @@
           <w:sz w:val="28"/>
           <w:szCs w:val="28"/>
         </w:rPr>
-        <w:t>Roteiro</w:t>
+        <w:t>a Atividade</w:t>
       </w:r>
       <w:r>
         <w:rPr>
@@ -237,9 +223,11 @@
           <w:sz w:val="28"/>
           <w:szCs w:val="28"/>
         </w:rPr>
-        <w:t xml:space="preserve"> d</w:t>
-      </w:r>
-      <w:r>
+        <w:t>:</w:t>
+      </w:r>
+    </w:p>
+    <w:p>
+      <w:pPr>
         <w:rPr>
           <w:rFonts w:asciiTheme="majorHAnsi" w:eastAsiaTheme="majorEastAsia" w:hAnsiTheme="majorHAnsi" w:cstheme="majorHAnsi"/>
           <w:b/>
@@ -247,8 +235,7 @@
           <w:sz w:val="28"/>
           <w:szCs w:val="28"/>
         </w:rPr>
-        <w:t>a Atividade</w:t>
-      </w:r>
+      </w:pPr>
       <w:r>
         <w:rPr>
           <w:rFonts w:asciiTheme="majorHAnsi" w:eastAsiaTheme="majorEastAsia" w:hAnsiTheme="majorHAnsi" w:cstheme="majorHAnsi"/>
@@ -257,50 +244,7 @@
           <w:sz w:val="28"/>
           <w:szCs w:val="28"/>
         </w:rPr>
-        <w:t>:</w:t>
-      </w:r>
-    </w:p>
-    <w:p>
-      <w:pPr>
-        <w:rPr>
-          <w:rFonts w:asciiTheme="majorHAnsi" w:eastAsiaTheme="majorEastAsia" w:hAnsiTheme="majorHAnsi" w:cstheme="majorHAnsi"/>
-          <w:b/>
-          <w:bCs/>
-          <w:sz w:val="28"/>
-          <w:szCs w:val="28"/>
-        </w:rPr>
-      </w:pPr>
-      <w:r>
-        <w:rPr>
-          <w:rFonts w:asciiTheme="majorHAnsi" w:eastAsiaTheme="majorEastAsia" w:hAnsiTheme="majorHAnsi" w:cstheme="majorHAnsi"/>
-          <w:b/>
-          <w:bCs/>
-          <w:sz w:val="28"/>
-          <w:szCs w:val="28"/>
-        </w:rPr>
-        <w:t xml:space="preserve">Crie 2 </w:t>
-      </w:r>
-      <w:proofErr w:type="spellStart"/>
-      <w:r>
-        <w:rPr>
-          <w:rFonts w:asciiTheme="majorHAnsi" w:eastAsiaTheme="majorEastAsia" w:hAnsiTheme="majorHAnsi" w:cstheme="majorHAnsi"/>
-          <w:b/>
-          <w:bCs/>
-          <w:sz w:val="28"/>
-          <w:szCs w:val="28"/>
-        </w:rPr>
-        <w:t>LAN’s</w:t>
-      </w:r>
-      <w:proofErr w:type="spellEnd"/>
-      <w:r>
-        <w:rPr>
-          <w:rFonts w:asciiTheme="majorHAnsi" w:eastAsiaTheme="majorEastAsia" w:hAnsiTheme="majorHAnsi" w:cstheme="majorHAnsi"/>
-          <w:b/>
-          <w:bCs/>
-          <w:sz w:val="28"/>
-          <w:szCs w:val="28"/>
-        </w:rPr>
-        <w:t xml:space="preserve"> com 3 computadores e configure como mostra o Cenário 1.</w:t>
+        <w:t>Crie 2 LAN’s com 3 computadores e configure como mostra o Cenário 1.</w:t>
       </w:r>
     </w:p>
     <w:p>
@@ -459,17 +403,8 @@
           <w:i/>
           <w:iCs/>
         </w:rPr>
-        <w:t xml:space="preserve">IP </w:t>
-      </w:r>
-      <w:proofErr w:type="spellStart"/>
-      <w:r>
-        <w:rPr>
-          <w:i/>
-          <w:iCs/>
-        </w:rPr>
-        <w:t>Configuration</w:t>
-      </w:r>
-      <w:proofErr w:type="spellEnd"/>
+        <w:t>IP Configuration</w:t>
+      </w:r>
       <w:r>
         <w:t>.</w:t>
       </w:r>
@@ -485,15 +420,7 @@
         <w:contextualSpacing w:val="0"/>
       </w:pPr>
       <w:r>
-        <w:t xml:space="preserve">Qual a classe de </w:t>
-      </w:r>
-      <w:proofErr w:type="spellStart"/>
-      <w:r>
-        <w:t>IP’s</w:t>
-      </w:r>
-      <w:proofErr w:type="spellEnd"/>
-      <w:r>
-        <w:t xml:space="preserve"> da rede da esquerda? Quantos dispositivos conseguimos conectar (teoricamente) nessa rede?</w:t>
+        <w:t>Qual a classe de IP’s da rede da esquerda? Quantos dispositivos conseguimos conectar (teoricamente) nessa rede?</w:t>
       </w:r>
     </w:p>
     <w:p>
@@ -552,6 +479,12 @@
           <w:color w:val="00B0F0"/>
         </w:rPr>
         <w:t>na rede.</w:t>
+      </w:r>
+      <w:r>
+        <w:rPr>
+          <w:color w:val="00B0F0"/>
+        </w:rPr>
+        <w:t xml:space="preserve"> (2^24 – 2 computadores)</w:t>
       </w:r>
     </w:p>
     <w:p>
@@ -565,15 +498,7 @@
         <w:contextualSpacing w:val="0"/>
       </w:pPr>
       <w:r>
-        <w:t xml:space="preserve">Qual a classe de </w:t>
-      </w:r>
-      <w:proofErr w:type="spellStart"/>
-      <w:r>
-        <w:t>IP’s</w:t>
-      </w:r>
-      <w:proofErr w:type="spellEnd"/>
-      <w:r>
-        <w:t xml:space="preserve"> da rede da direita? Quantos dispositivos conseguimos conectar (teoricamente) nessa rede?</w:t>
+        <w:t>Qual a classe de IP’s da rede da direita? Quantos dispositivos conseguimos conectar (teoricamente) nessa rede?</w:t>
       </w:r>
     </w:p>
     <w:p>
@@ -602,6 +527,12 @@
           <w:color w:val="00B0F0"/>
         </w:rPr>
         <w:t xml:space="preserve"> na rede.</w:t>
+      </w:r>
+      <w:r>
+        <w:rPr>
+          <w:color w:val="00B0F0"/>
+        </w:rPr>
+        <w:t xml:space="preserve"> (254 computadores)</w:t>
       </w:r>
     </w:p>
     <w:p>
@@ -629,15 +560,7 @@
         <w:contextualSpacing w:val="0"/>
       </w:pPr>
       <w:r>
-        <w:t xml:space="preserve">Teste se as redes estão funcionando (utilize o </w:t>
-      </w:r>
-      <w:proofErr w:type="spellStart"/>
-      <w:r>
-        <w:t>ping</w:t>
-      </w:r>
-      <w:proofErr w:type="spellEnd"/>
-      <w:r>
-        <w:t>). Caso sim, passe para o próximo passo.</w:t>
+        <w:t>Teste se as redes estão funcionando (utilize o ping). Caso sim, passe para o próximo passo.</w:t>
       </w:r>
     </w:p>
     <w:p>
@@ -747,15 +670,7 @@
         <w:t xml:space="preserve">O que podemos observar? </w:t>
       </w:r>
       <w:r>
-        <w:t xml:space="preserve">O </w:t>
-      </w:r>
-      <w:proofErr w:type="spellStart"/>
-      <w:r>
-        <w:t>ping</w:t>
-      </w:r>
-      <w:proofErr w:type="spellEnd"/>
-      <w:r>
-        <w:t xml:space="preserve"> é efetuado com sucesso? Qual a explicação?</w:t>
+        <w:t>O ping é efetuado com sucesso? Qual a explicação?</w:t>
       </w:r>
     </w:p>
     <w:p>
@@ -773,39 +688,19 @@
         </w:rPr>
         <w:t xml:space="preserve">Não </w:t>
       </w:r>
-      <w:r>
-        <w:rPr>
-          <w:color w:val="00B0F0"/>
-        </w:rPr>
-        <w:t xml:space="preserve">da para realizar o </w:t>
-      </w:r>
-      <w:proofErr w:type="spellStart"/>
-      <w:r>
-        <w:rPr>
-          <w:color w:val="00B0F0"/>
-        </w:rPr>
-        <w:t>ping</w:t>
-      </w:r>
-      <w:proofErr w:type="spellEnd"/>
-      <w:r>
-        <w:rPr>
-          <w:color w:val="00B0F0"/>
-        </w:rPr>
-        <w:t xml:space="preserve">, pois os computadores estão conectados em </w:t>
-      </w:r>
-      <w:proofErr w:type="spellStart"/>
-      <w:r>
-        <w:rPr>
-          <w:color w:val="00B0F0"/>
-        </w:rPr>
-        <w:t>LAN’s</w:t>
-      </w:r>
-      <w:proofErr w:type="spellEnd"/>
-      <w:r>
-        <w:rPr>
-          <w:color w:val="00B0F0"/>
-        </w:rPr>
-        <w:t xml:space="preserve"> diferentes.</w:t>
+      <w:proofErr w:type="gramStart"/>
+      <w:r>
+        <w:rPr>
+          <w:color w:val="00B0F0"/>
+        </w:rPr>
+        <w:t>da</w:t>
+      </w:r>
+      <w:proofErr w:type="gramEnd"/>
+      <w:r>
+        <w:rPr>
+          <w:color w:val="00B0F0"/>
+        </w:rPr>
+        <w:t xml:space="preserve"> para realizar o ping, pois os computadores estão conectados em LAN’s diferentes.</w:t>
       </w:r>
     </w:p>
     <w:p>
@@ -819,15 +714,7 @@
         <w:contextualSpacing w:val="0"/>
       </w:pPr>
       <w:r>
-        <w:t xml:space="preserve">Faça o seguinte teste: Troque os </w:t>
-      </w:r>
-      <w:proofErr w:type="spellStart"/>
-      <w:r>
-        <w:t>IP’s</w:t>
-      </w:r>
-      <w:proofErr w:type="spellEnd"/>
-      <w:r>
-        <w:t xml:space="preserve"> dos 3 primeiros computadores (0,1,2) para: </w:t>
+        <w:t xml:space="preserve">Faça o seguinte teste: Troque os IP’s dos 3 primeiros computadores (0,1,2) para: </w:t>
       </w:r>
     </w:p>
     <w:p>
@@ -873,15 +760,7 @@
         <w:contextualSpacing w:val="0"/>
       </w:pPr>
       <w:r>
-        <w:t xml:space="preserve">Agora, faça um </w:t>
-      </w:r>
-      <w:proofErr w:type="spellStart"/>
-      <w:r>
-        <w:t>ping</w:t>
-      </w:r>
-      <w:proofErr w:type="spellEnd"/>
-      <w:r>
-        <w:t xml:space="preserve"> de um PC da rede da esquerda para um da direita. Qual o resultado? Explique.</w:t>
+        <w:t>Agora, faça um ping de um PC da rede da esquerda para um da direita. Qual o resultado? Explique.</w:t>
       </w:r>
     </w:p>
     <w:p>
@@ -897,41 +776,13 @@
         <w:rPr>
           <w:color w:val="00B0F0"/>
         </w:rPr>
-        <w:t xml:space="preserve">O </w:t>
-      </w:r>
-      <w:proofErr w:type="spellStart"/>
-      <w:r>
-        <w:rPr>
-          <w:color w:val="00B0F0"/>
-        </w:rPr>
-        <w:t>ping</w:t>
-      </w:r>
-      <w:proofErr w:type="spellEnd"/>
-      <w:r>
-        <w:rPr>
-          <w:color w:val="00B0F0"/>
-        </w:rPr>
-        <w:t xml:space="preserve"> continuará sem dar certo</w:t>
-      </w:r>
-      <w:r>
-        <w:rPr>
-          <w:color w:val="00B0F0"/>
-        </w:rPr>
-        <w:t xml:space="preserve">, pois a </w:t>
-      </w:r>
-      <w:proofErr w:type="spellStart"/>
-      <w:r>
-        <w:rPr>
-          <w:color w:val="00B0F0"/>
-        </w:rPr>
-        <w:t>lan</w:t>
-      </w:r>
-      <w:proofErr w:type="spellEnd"/>
-      <w:r>
-        <w:rPr>
-          <w:color w:val="00B0F0"/>
-        </w:rPr>
-        <w:t xml:space="preserve"> continua diferente</w:t>
+        <w:t>O ping continuará sem dar certo</w:t>
+      </w:r>
+      <w:r>
+        <w:rPr>
+          <w:color w:val="00B0F0"/>
+        </w:rPr>
+        <w:t>, pois a lan continua diferente</w:t>
       </w:r>
       <w:r>
         <w:rPr>
@@ -951,13 +802,8 @@
         <w:contextualSpacing w:val="0"/>
       </w:pPr>
       <w:r>
-        <w:t xml:space="preserve">Vamos adicionar um </w:t>
-      </w:r>
-      <w:proofErr w:type="spellStart"/>
-      <w:r>
-        <w:t>Router</w:t>
-      </w:r>
-      <w:proofErr w:type="spellEnd"/>
+        <w:t>Vamos adicionar um Router</w:t>
+      </w:r>
       <w:r>
         <w:t xml:space="preserve"> (2911)</w:t>
       </w:r>
@@ -984,21 +830,7 @@
         <w:rPr>
           <w:color w:val="00B0F0"/>
         </w:rPr>
-        <w:t>Cooper Straight-</w:t>
-      </w:r>
-      <w:proofErr w:type="spellStart"/>
-      <w:r>
-        <w:rPr>
-          <w:color w:val="00B0F0"/>
-        </w:rPr>
-        <w:t>Through</w:t>
-      </w:r>
-      <w:proofErr w:type="spellEnd"/>
-      <w:r>
-        <w:rPr>
-          <w:color w:val="00B0F0"/>
-        </w:rPr>
-        <w:t>, pois são dispositivos diferentes</w:t>
+        <w:t>Cooper Straight-Through, pois são dispositivos diferentes</w:t>
       </w:r>
     </w:p>
     <w:p>
@@ -1157,27 +989,10 @@
           <w:b/>
           <w:bCs/>
         </w:rPr>
-        <w:t xml:space="preserve"> </w:t>
-      </w:r>
-      <w:proofErr w:type="spellStart"/>
-      <w:r>
-        <w:rPr>
-          <w:b/>
-          <w:bCs/>
-        </w:rPr>
-        <w:t>Config</w:t>
-      </w:r>
-      <w:proofErr w:type="spellEnd"/>
-      <w:r>
-        <w:t xml:space="preserve"> do roteador e encontre as interfaces (</w:t>
-      </w:r>
-      <w:proofErr w:type="spellStart"/>
-      <w:r>
-        <w:t>GigabitEthernet</w:t>
-      </w:r>
-      <w:proofErr w:type="spellEnd"/>
-      <w:r>
-        <w:t>/0, por exemplo).</w:t>
+        <w:t xml:space="preserve"> Config</w:t>
+      </w:r>
+      <w:r>
+        <w:t xml:space="preserve"> do roteador e encontre as interfaces (GigabitEthernet/0, por exemplo).</w:t>
       </w:r>
     </w:p>
     <w:p>
@@ -1191,15 +1006,7 @@
         <w:contextualSpacing w:val="0"/>
       </w:pPr>
       <w:r>
-        <w:t xml:space="preserve">Qual IP você colocou na interface </w:t>
-      </w:r>
-      <w:proofErr w:type="spellStart"/>
-      <w:r>
-        <w:t>GigabitEthernet</w:t>
-      </w:r>
-      <w:proofErr w:type="spellEnd"/>
-      <w:r>
-        <w:t>/0 e na /1?</w:t>
+        <w:t>Qual IP você colocou na interface GigabitEthernet/0 e na /1?</w:t>
       </w:r>
     </w:p>
     <w:p>
@@ -1231,15 +1038,7 @@
         <w:t xml:space="preserve">Note que </w:t>
       </w:r>
       <w:r>
-        <w:t xml:space="preserve">a máscara de </w:t>
-      </w:r>
-      <w:proofErr w:type="spellStart"/>
-      <w:r>
-        <w:t>subrede</w:t>
-      </w:r>
-      <w:proofErr w:type="spellEnd"/>
-      <w:r>
-        <w:t xml:space="preserve"> também é a mesma</w:t>
+        <w:t>a máscara de subrede também é a mesma</w:t>
       </w:r>
     </w:p>
     <w:p>
@@ -1271,21 +1070,7 @@
         <w:rPr>
           <w:color w:val="00B0F0"/>
         </w:rPr>
-        <w:t xml:space="preserve">O </w:t>
-      </w:r>
-      <w:proofErr w:type="spellStart"/>
-      <w:r>
-        <w:rPr>
-          <w:color w:val="00B0F0"/>
-        </w:rPr>
-        <w:t>ping</w:t>
-      </w:r>
-      <w:proofErr w:type="spellEnd"/>
-      <w:r>
-        <w:rPr>
-          <w:color w:val="00B0F0"/>
-        </w:rPr>
-        <w:t xml:space="preserve"> foi efetuado com sucesso</w:t>
+        <w:t>O ping foi efetuado com sucesso</w:t>
       </w:r>
     </w:p>
     <w:p>
@@ -1315,16 +1100,8 @@
         <w:rPr>
           <w:color w:val="00B0F0"/>
         </w:rPr>
-        <w:t xml:space="preserve">Devemos colocar um roteador para conectar as duas </w:t>
-      </w:r>
-      <w:proofErr w:type="spellStart"/>
-      <w:r>
-        <w:rPr>
-          <w:color w:val="00B0F0"/>
-        </w:rPr>
-        <w:t>LAN’s</w:t>
-      </w:r>
-      <w:proofErr w:type="spellEnd"/>
+        <w:t>Devemos colocar um roteador para conectar as duas LAN’s</w:t>
+      </w:r>
       <w:r>
         <w:rPr>
           <w:color w:val="00B0F0"/>
@@ -1351,21 +1128,12 @@
         </w:rPr>
         <w:t xml:space="preserve"> </w:t>
       </w:r>
-      <w:proofErr w:type="spellStart"/>
       <w:r>
         <w:rPr>
           <w:rFonts w:cstheme="minorHAnsi"/>
           <w:color w:val="00B0F0"/>
         </w:rPr>
-        <w:t>a</w:t>
-      </w:r>
-      <w:proofErr w:type="spellEnd"/>
-      <w:r>
-        <w:rPr>
-          <w:rFonts w:cstheme="minorHAnsi"/>
-          <w:color w:val="00B0F0"/>
-        </w:rPr>
-        <w:t xml:space="preserve"> rede interna com uma rede externa (Internet)</w:t>
+        <w:t>a rede interna com uma rede externa (Internet)</w:t>
       </w:r>
     </w:p>
     <w:p>
@@ -2195,15 +1963,7 @@
         <w:contextualSpacing w:val="0"/>
       </w:pPr>
       <w:r>
-        <w:t xml:space="preserve">Agora atribua os </w:t>
-      </w:r>
-      <w:proofErr w:type="spellStart"/>
-      <w:r>
-        <w:t>IP’s</w:t>
-      </w:r>
-      <w:proofErr w:type="spellEnd"/>
-      <w:r>
-        <w:t xml:space="preserve"> para os dispositivos. </w:t>
+        <w:t xml:space="preserve">Agora atribua os IP’s para os dispositivos. </w:t>
       </w:r>
       <w:r>
         <w:rPr>
@@ -2231,23 +1991,7 @@
         <w:contextualSpacing w:val="0"/>
       </w:pPr>
       <w:r>
-        <w:t xml:space="preserve">Repare que no roteador 0 vamos utilizar na interface </w:t>
-      </w:r>
-      <w:proofErr w:type="spellStart"/>
-      <w:r>
-        <w:t>GigabitEthernet</w:t>
-      </w:r>
-      <w:proofErr w:type="spellEnd"/>
-      <w:r>
-        <w:t xml:space="preserve"> 0/0 para a rede LAN0. O </w:t>
-      </w:r>
-      <w:proofErr w:type="spellStart"/>
-      <w:r>
-        <w:t>GigabitEthernet</w:t>
-      </w:r>
-      <w:proofErr w:type="spellEnd"/>
-      <w:r>
-        <w:t xml:space="preserve"> 0/1 para a LAN 1.</w:t>
+        <w:t>Repare que no roteador 0 vamos utilizar na interface GigabitEthernet 0/0 para a rede LAN0. O GigabitEthernet 0/1 para a LAN 1.</w:t>
       </w:r>
     </w:p>
     <w:p>
@@ -2261,21 +2005,21 @@
         <w:contextualSpacing w:val="0"/>
       </w:pPr>
       <w:r>
-        <w:t xml:space="preserve">Nesse momento com as interfaces do item 7 configuradas e com os </w:t>
-      </w:r>
-      <w:proofErr w:type="spellStart"/>
-      <w:r>
-        <w:t>IP’s</w:t>
-      </w:r>
-      <w:proofErr w:type="spellEnd"/>
-      <w:r>
-        <w:t xml:space="preserve"> </w:t>
+        <w:t xml:space="preserve">Nesse momento com as interfaces do item 7 configuradas e com os IP’s </w:t>
       </w:r>
       <w:r>
         <w:t>atribuídos</w:t>
       </w:r>
       <w:r>
-        <w:t xml:space="preserve"> corretamente (não esqueça do default gateway em cada PC!! O default gateway é o IP dado na interface do roteador: na LAN0 é o 192.168.1.1 , por exemplo)</w:t>
+        <w:t xml:space="preserve"> corretamente (não esqueça do default gateway em cada PC!! O default gateway é o IP dado na interface do roteador: na LAN0 é o </w:t>
+      </w:r>
+      <w:proofErr w:type="gramStart"/>
+      <w:r>
+        <w:t>192.168.1.1 ,</w:t>
+      </w:r>
+      <w:proofErr w:type="gramEnd"/>
+      <w:r>
+        <w:t xml:space="preserve"> por exemplo)</w:t>
       </w:r>
       <w:r>
         <w:t xml:space="preserve"> você deve conseguir enviar uma mensagem da LAN0 para a LAN1.</w:t>
@@ -2292,15 +2036,54 @@
         <w:contextualSpacing w:val="0"/>
       </w:pPr>
       <w:r>
-        <w:t>Faça o teste: Mande um pacote (</w:t>
-      </w:r>
-      <w:proofErr w:type="spellStart"/>
-      <w:r>
-        <w:t>ping</w:t>
-      </w:r>
-      <w:proofErr w:type="spellEnd"/>
-      <w:r>
-        <w:t>) da LAN0 para LAN1 e comprove com um print que funcionou.</w:t>
+        <w:t>Faça o teste: Mande um pacote (ping) da LAN0 para LAN1 e comprove com um print que funcionou.</w:t>
+      </w:r>
+    </w:p>
+    <w:p>
+      <w:pPr>
+        <w:pStyle w:val="PargrafodaLista"/>
+        <w:spacing w:before="120" w:after="120"/>
+        <w:contextualSpacing w:val="0"/>
+      </w:pPr>
+      <w:r>
+        <w:rPr>
+          <w:noProof/>
+        </w:rPr>
+        <w:drawing>
+          <wp:inline distT="0" distB="0" distL="0" distR="0" wp14:anchorId="73F6A9B6" wp14:editId="386ADF91">
+            <wp:extent cx="2475146" cy="2047875"/>
+            <wp:effectExtent l="0" t="0" r="1905" b="0"/>
+            <wp:docPr id="2" name="Imagem 2"/>
+            <wp:cNvGraphicFramePr>
+              <a:graphicFrameLocks xmlns:a="http://schemas.openxmlformats.org/drawingml/2006/main" noChangeAspect="1"/>
+            </wp:cNvGraphicFramePr>
+            <a:graphic xmlns:a="http://schemas.openxmlformats.org/drawingml/2006/main">
+              <a:graphicData uri="http://schemas.openxmlformats.org/drawingml/2006/picture">
+                <pic:pic xmlns:pic="http://schemas.openxmlformats.org/drawingml/2006/picture">
+                  <pic:nvPicPr>
+                    <pic:cNvPr id="1" name=""/>
+                    <pic:cNvPicPr/>
+                  </pic:nvPicPr>
+                  <pic:blipFill>
+                    <a:blip r:embed="rId12"/>
+                    <a:stretch>
+                      <a:fillRect/>
+                    </a:stretch>
+                  </pic:blipFill>
+                  <pic:spPr>
+                    <a:xfrm>
+                      <a:off x="0" y="0"/>
+                      <a:ext cx="2486646" cy="2057389"/>
+                    </a:xfrm>
+                    <a:prstGeom prst="rect">
+                      <a:avLst/>
+                    </a:prstGeom>
+                  </pic:spPr>
+                </pic:pic>
+              </a:graphicData>
+            </a:graphic>
+          </wp:inline>
+        </w:drawing>
       </w:r>
     </w:p>
     <w:p>
@@ -2314,15 +2097,7 @@
         <w:contextualSpacing w:val="0"/>
       </w:pPr>
       <w:r>
-        <w:t xml:space="preserve">As mesmas configurações feitas para comunicar as LAN 0 e LAN1 devem ser feitar para comunicar as LAN1 e LAN2 (utilize as duas interfaces disponíveis no </w:t>
-      </w:r>
-      <w:proofErr w:type="spellStart"/>
-      <w:r>
-        <w:t>Router</w:t>
-      </w:r>
-      <w:proofErr w:type="spellEnd"/>
-      <w:r>
-        <w:t xml:space="preserve"> 1).</w:t>
+        <w:t>As mesmas configurações feitas para comunicar as LAN 0 e LAN1 devem ser feitar para comunicar as LAN1 e LAN2 (utilize as duas interfaces disponíveis no Router 1).</w:t>
       </w:r>
     </w:p>
     <w:p>
@@ -2395,15 +2170,7 @@
         <w:contextualSpacing w:val="0"/>
       </w:pPr>
       <w:r>
-        <w:t>Clique duas vezes no roteador&gt;&gt;</w:t>
-      </w:r>
-      <w:proofErr w:type="spellStart"/>
-      <w:r>
-        <w:t>Physical</w:t>
-      </w:r>
-      <w:proofErr w:type="spellEnd"/>
-      <w:r>
-        <w:t>&gt;&gt;HWIC-1GE-SFP</w:t>
+        <w:t>Clique duas vezes no roteador&gt;&gt;Physical&gt;&gt;HWIC-1GE-SFP</w:t>
       </w:r>
     </w:p>
     <w:p>
@@ -2465,7 +2232,7 @@
                     </pic:cNvPicPr>
                   </pic:nvPicPr>
                   <pic:blipFill>
-                    <a:blip r:embed="rId12">
+                    <a:blip r:embed="rId13">
                       <a:extLst>
                         <a:ext uri="{28A0092B-C50C-407E-A947-70E740481C1C}">
                           <a14:useLocalDpi xmlns:a14="http://schemas.microsoft.com/office/drawing/2010/main" val="0"/>
@@ -2515,15 +2282,7 @@
         <w:t>Ligue novamente o dispositivo.</w:t>
       </w:r>
       <w:r>
-        <w:t xml:space="preserve"> (Atenção, ao ligar/desligar pode ser que precise configurar os </w:t>
-      </w:r>
-      <w:proofErr w:type="spellStart"/>
-      <w:r>
-        <w:t>IP’s</w:t>
-      </w:r>
-      <w:proofErr w:type="spellEnd"/>
-      <w:r>
-        <w:t xml:space="preserve"> novamente das interfaces dos roteadores).</w:t>
+        <w:t xml:space="preserve"> (Atenção, ao ligar/desligar pode ser que precise configurar os IP’s novamente das interfaces dos roteadores).</w:t>
       </w:r>
     </w:p>
     <w:p>
@@ -2536,15 +2295,7 @@
         <w:spacing w:before="120" w:after="120"/>
       </w:pPr>
       <w:r>
-        <w:t xml:space="preserve">Faça o mesmo no </w:t>
-      </w:r>
-      <w:proofErr w:type="spellStart"/>
-      <w:r>
-        <w:t>Router</w:t>
-      </w:r>
-      <w:proofErr w:type="spellEnd"/>
-      <w:r>
-        <w:t xml:space="preserve"> 1.</w:t>
+        <w:t>Faça o mesmo no Router 1.</w:t>
       </w:r>
     </w:p>
     <w:p>
@@ -2557,15 +2308,7 @@
         <w:spacing w:before="120" w:after="120"/>
       </w:pPr>
       <w:r>
-        <w:t xml:space="preserve">Agora configure os </w:t>
-      </w:r>
-      <w:proofErr w:type="spellStart"/>
-      <w:r>
-        <w:t>IP’s</w:t>
-      </w:r>
-      <w:proofErr w:type="spellEnd"/>
-      <w:r>
-        <w:t xml:space="preserve"> e máscaras conforme endereço da rede LAN3. Você terá nos dispositivos a interface Serial que terá um campo de IP e Máscara:</w:t>
+        <w:t>Agora configure os IP’s e máscaras conforme endereço da rede LAN3. Você terá nos dispositivos a interface Serial que terá um campo de IP e Máscara:</w:t>
       </w:r>
     </w:p>
     <w:p>
@@ -2597,7 +2340,7 @@
                     </pic:cNvPicPr>
                   </pic:nvPicPr>
                   <pic:blipFill>
-                    <a:blip r:embed="rId13">
+                    <a:blip r:embed="rId14">
                       <a:extLst>
                         <a:ext uri="{28A0092B-C50C-407E-A947-70E740481C1C}">
                           <a14:useLocalDpi xmlns:a14="http://schemas.microsoft.com/office/drawing/2010/main" val="0"/>
@@ -2652,39 +2395,7 @@
         <w:spacing w:before="120" w:after="120"/>
       </w:pPr>
       <w:r>
-        <w:t xml:space="preserve">Agora, no </w:t>
-      </w:r>
-      <w:proofErr w:type="spellStart"/>
-      <w:r>
-        <w:t>Router</w:t>
-      </w:r>
-      <w:proofErr w:type="spellEnd"/>
-      <w:r>
-        <w:t xml:space="preserve"> 0 vá em: </w:t>
-      </w:r>
-      <w:proofErr w:type="spellStart"/>
-      <w:r>
-        <w:t>Config</w:t>
-      </w:r>
-      <w:proofErr w:type="spellEnd"/>
-      <w:r>
-        <w:t>&gt;&gt;</w:t>
-      </w:r>
-      <w:proofErr w:type="spellStart"/>
-      <w:r>
-        <w:t>Routing</w:t>
-      </w:r>
-      <w:proofErr w:type="spellEnd"/>
-      <w:r>
-        <w:t>&gt;&gt;</w:t>
-      </w:r>
-      <w:proofErr w:type="spellStart"/>
-      <w:r>
-        <w:t>Static</w:t>
-      </w:r>
-      <w:proofErr w:type="spellEnd"/>
-      <w:r>
-        <w:t>. Você precisará adicionar um caminho de roteamento. Ou seja:</w:t>
+        <w:t>Agora, no Router 0 vá em: Config&gt;&gt;Routing&gt;&gt;Static. Você precisará adicionar um caminho de roteamento. Ou seja:</w:t>
       </w:r>
     </w:p>
     <w:p>
@@ -2709,13 +2420,8 @@
         </w:numPr>
         <w:spacing w:before="120" w:after="120"/>
       </w:pPr>
-      <w:proofErr w:type="spellStart"/>
-      <w:r>
-        <w:t>Mask</w:t>
-      </w:r>
-      <w:proofErr w:type="spellEnd"/>
-      <w:r>
-        <w:t>&gt; Aqui vai a máscara da REDE LAN2.</w:t>
+      <w:r>
+        <w:t>Mask&gt; Aqui vai a máscara da REDE LAN2.</w:t>
       </w:r>
     </w:p>
     <w:p>
@@ -2744,15 +2450,15 @@
         <w:spacing w:before="120" w:after="120"/>
       </w:pPr>
       <w:r>
-        <w:t xml:space="preserve">Faça o mesmo para o </w:t>
-      </w:r>
-      <w:proofErr w:type="spellStart"/>
-      <w:r>
-        <w:t>Router</w:t>
-      </w:r>
-      <w:proofErr w:type="spellEnd"/>
-      <w:r>
-        <w:t xml:space="preserve"> 1. Precisamos conhecer a volta. Configure o caminho para a LAN 2  conhecer a LAN1.</w:t>
+        <w:t xml:space="preserve">Faça o mesmo para o Router 1. Precisamos conhecer a volta. Configure o caminho para a LAN </w:t>
+      </w:r>
+      <w:proofErr w:type="gramStart"/>
+      <w:r>
+        <w:t>2  conhecer</w:t>
+      </w:r>
+      <w:proofErr w:type="gramEnd"/>
+      <w:r>
+        <w:t xml:space="preserve"> a LAN1.</w:t>
       </w:r>
     </w:p>
     <w:p>
@@ -2765,15 +2471,7 @@
         <w:spacing w:before="120" w:after="120"/>
       </w:pPr>
       <w:r>
-        <w:t xml:space="preserve">Faça um </w:t>
-      </w:r>
-      <w:proofErr w:type="spellStart"/>
-      <w:r>
-        <w:t>ping</w:t>
-      </w:r>
-      <w:proofErr w:type="spellEnd"/>
-      <w:r>
-        <w:t xml:space="preserve"> de um PC da LAN 0 para LAN 2 e comprove que está funcionando com um print.</w:t>
+        <w:t>Faça um ping de um PC da LAN 0 para LAN 2 e comprove que está funcionando com um print.</w:t>
       </w:r>
     </w:p>
     <w:p>
@@ -2797,15 +2495,7 @@
         <w:t xml:space="preserve">Conclusão: </w:t>
       </w:r>
       <w:r>
-        <w:t xml:space="preserve">Explique como foram feitas as divisões de </w:t>
-      </w:r>
-      <w:proofErr w:type="spellStart"/>
-      <w:r>
-        <w:t>sub-redes</w:t>
-      </w:r>
-      <w:proofErr w:type="spellEnd"/>
-      <w:r>
-        <w:t xml:space="preserve"> nessa prática. Qual a diferença dessa separação de redes com a separação feita na prática com VLAN’S?</w:t>
+        <w:t>Explique como foram feitas as divisões de sub-redes nessa prática. Qual a diferença dessa separação de redes com a separação feita na prática com VLAN’S?</w:t>
       </w:r>
     </w:p>
     <w:p>
@@ -2823,7 +2513,7 @@
     </w:p>
     <w:p/>
     <w:sectPr>
-      <w:headerReference w:type="default" r:id="rId14"/>
+      <w:headerReference w:type="default" r:id="rId15"/>
       <w:pgSz w:w="11906" w:h="16838"/>
       <w:pgMar w:top="1417" w:right="1701" w:bottom="1417" w:left="1701" w:header="708" w:footer="708" w:gutter="0"/>
       <w:cols w:space="708"/>

</xml_diff>